<commit_message>
Assignment 1 Updated with cover page
</commit_message>
<xml_diff>
--- a/Documents/cse-325/Final/Assignment-1.docx
+++ b/Documents/cse-325/Final/Assignment-1.docx
@@ -3,18 +3,807 @@
 <w:document xmlns:wpc="http://schemas.microsoft.com/office/word/2010/wordprocessingCanvas" xmlns:mc="http://schemas.openxmlformats.org/markup-compatibility/2006" xmlns:o="urn:schemas-microsoft-com:office:office" xmlns:r="http://schemas.openxmlformats.org/officeDocument/2006/relationships" xmlns:m="http://schemas.openxmlformats.org/officeDocument/2006/math" xmlns:v="urn:schemas-microsoft-com:vml" xmlns:wp14="http://schemas.microsoft.com/office/word/2010/wordprocessingDrawing" xmlns:wp="http://schemas.openxmlformats.org/drawingml/2006/wordprocessingDrawing" xmlns:w10="urn:schemas-microsoft-com:office:word" xmlns:w="http://schemas.openxmlformats.org/wordprocessingml/2006/main" xmlns:w14="http://schemas.microsoft.com/office/word/2010/wordml" xmlns:w15="http://schemas.microsoft.com/office/word/2012/wordml" xmlns:wpg="http://schemas.microsoft.com/office/word/2010/wordprocessingGroup" xmlns:wpi="http://schemas.microsoft.com/office/word/2010/wordprocessingInk" xmlns:wne="http://schemas.microsoft.com/office/word/2006/wordml" xmlns:wps="http://schemas.microsoft.com/office/word/2010/wordprocessingShape" mc:Ignorable="w14 w15 wp14">
   <w:body>
     <w:p>
-      <w:r>
+      <w:pPr>
+        <w:spacing w:after="0" w:line="240" w:lineRule="auto"/>
+        <w:jc w:val="center"/>
+        <w:rPr>
+          <w:rFonts w:ascii="Times New Roman" w:hAnsi="Times New Roman" w:cs="Times New Roman"/>
+          <w:b/>
+          <w:sz w:val="46"/>
+        </w:rPr>
+      </w:pPr>
+      <w:r>
+        <w:rPr>
+          <w:rFonts w:ascii="Times New Roman" w:hAnsi="Times New Roman" w:cs="Times New Roman"/>
+          <w:b/>
+          <w:noProof/>
+        </w:rPr>
+        <w:drawing>
+          <wp:inline distT="0" distB="0" distL="0" distR="0" wp14:anchorId="5CF39DEF" wp14:editId="08FEB7F0">
+            <wp:extent cx="5961948" cy="1838325"/>
+            <wp:effectExtent l="0" t="0" r="1270" b="0"/>
+            <wp:docPr id="1" name="Picture 1" descr="Image result for city university bangladesh"/>
+            <wp:cNvGraphicFramePr>
+              <a:graphicFrameLocks xmlns:a="http://schemas.openxmlformats.org/drawingml/2006/main" noChangeAspect="1"/>
+            </wp:cNvGraphicFramePr>
+            <a:graphic xmlns:a="http://schemas.openxmlformats.org/drawingml/2006/main">
+              <a:graphicData uri="http://schemas.openxmlformats.org/drawingml/2006/picture">
+                <pic:pic xmlns:pic="http://schemas.openxmlformats.org/drawingml/2006/picture">
+                  <pic:nvPicPr>
+                    <pic:cNvPr id="0" name="Picture 1" descr="Image result for city university bangladesh"/>
+                    <pic:cNvPicPr>
+                      <a:picLocks noChangeAspect="1" noChangeArrowheads="1"/>
+                    </pic:cNvPicPr>
+                  </pic:nvPicPr>
+                  <pic:blipFill>
+                    <a:blip r:embed="rId6">
+                      <a:extLst>
+                        <a:ext uri="{28A0092B-C50C-407E-A947-70E740481C1C}">
+                          <a14:useLocalDpi xmlns:a14="http://schemas.microsoft.com/office/drawing/2010/main" val="0"/>
+                        </a:ext>
+                      </a:extLst>
+                    </a:blip>
+                    <a:srcRect/>
+                    <a:stretch>
+                      <a:fillRect/>
+                    </a:stretch>
+                  </pic:blipFill>
+                  <pic:spPr bwMode="auto">
+                    <a:xfrm>
+                      <a:off x="0" y="0"/>
+                      <a:ext cx="6154588" cy="1897724"/>
+                    </a:xfrm>
+                    <a:prstGeom prst="rect">
+                      <a:avLst/>
+                    </a:prstGeom>
+                    <a:noFill/>
+                    <a:ln>
+                      <a:noFill/>
+                    </a:ln>
+                  </pic:spPr>
+                </pic:pic>
+              </a:graphicData>
+            </a:graphic>
+          </wp:inline>
+        </w:drawing>
+      </w:r>
+    </w:p>
+    <w:p>
+      <w:pPr>
+        <w:spacing w:after="0" w:line="240" w:lineRule="auto"/>
+        <w:jc w:val="center"/>
+        <w:rPr>
+          <w:rFonts w:ascii="Times New Roman" w:hAnsi="Times New Roman" w:cs="Times New Roman"/>
+          <w:b/>
+          <w:sz w:val="46"/>
+        </w:rPr>
+      </w:pPr>
+      <w:r>
+        <w:rPr>
+          <w:rFonts w:ascii="Times New Roman" w:hAnsi="Times New Roman" w:cs="Times New Roman"/>
+          <w:b/>
+          <w:sz w:val="46"/>
+        </w:rPr>
+        <w:t>Assignment</w:t>
+      </w:r>
+      <w:r>
+        <w:rPr>
+          <w:rFonts w:ascii="Times New Roman" w:hAnsi="Times New Roman" w:cs="Times New Roman"/>
+          <w:b/>
+          <w:sz w:val="46"/>
+        </w:rPr>
+        <w:t>-01</w:t>
+      </w:r>
+    </w:p>
+    <w:p>
+      <w:pPr>
+        <w:spacing w:after="0" w:line="240" w:lineRule="auto"/>
+        <w:jc w:val="center"/>
+        <w:rPr>
+          <w:rFonts w:ascii="Times New Roman" w:hAnsi="Times New Roman" w:cs="Times New Roman"/>
+          <w:b/>
+          <w:sz w:val="38"/>
+        </w:rPr>
+      </w:pPr>
+    </w:p>
+    <w:p>
+      <w:pPr>
+        <w:spacing w:after="0" w:line="240" w:lineRule="auto"/>
+        <w:jc w:val="center"/>
+        <w:rPr>
+          <w:rFonts w:ascii="Times New Roman" w:hAnsi="Times New Roman" w:cs="Times New Roman"/>
+          <w:b/>
+          <w:sz w:val="38"/>
+        </w:rPr>
+      </w:pPr>
+    </w:p>
+    <w:p>
+      <w:pPr>
+        <w:spacing w:after="0" w:line="240" w:lineRule="auto"/>
+        <w:jc w:val="center"/>
+        <w:rPr>
+          <w:rFonts w:ascii="Times New Roman" w:hAnsi="Times New Roman" w:cs="Times New Roman"/>
+          <w:b/>
+          <w:sz w:val="38"/>
+        </w:rPr>
+      </w:pPr>
+      <w:r>
+        <w:rPr>
+          <w:rFonts w:ascii="Times New Roman" w:hAnsi="Times New Roman" w:cs="Times New Roman"/>
+          <w:b/>
+          <w:sz w:val="38"/>
+        </w:rPr>
+        <w:t xml:space="preserve">Course: </w:t>
+      </w:r>
+      <w:r>
+        <w:rPr>
+          <w:rFonts w:ascii="Times New Roman" w:hAnsi="Times New Roman" w:cs="Times New Roman"/>
+          <w:b/>
+          <w:sz w:val="38"/>
+        </w:rPr>
+        <w:t>System Analysis &amp; Design</w:t>
+      </w:r>
+      <w:bookmarkStart w:id="0" w:name="_GoBack"/>
+      <w:bookmarkEnd w:id="0"/>
+    </w:p>
+    <w:p>
+      <w:pPr>
+        <w:spacing w:after="0" w:line="240" w:lineRule="auto"/>
+        <w:jc w:val="center"/>
+        <w:rPr>
+          <w:rFonts w:ascii="Times New Roman" w:hAnsi="Times New Roman" w:cs="Times New Roman"/>
+          <w:b/>
+          <w:sz w:val="38"/>
+        </w:rPr>
+      </w:pPr>
+      <w:r>
+        <w:rPr>
+          <w:rFonts w:ascii="Times New Roman" w:hAnsi="Times New Roman" w:cs="Times New Roman"/>
+          <w:b/>
+          <w:sz w:val="38"/>
+        </w:rPr>
+        <w:t xml:space="preserve">Course Code: </w:t>
+      </w:r>
+      <w:r>
+        <w:rPr>
+          <w:rFonts w:ascii="Times New Roman" w:hAnsi="Times New Roman" w:cs="Times New Roman"/>
+          <w:b/>
+          <w:sz w:val="38"/>
+        </w:rPr>
+        <w:t>CSE-</w:t>
+      </w:r>
+      <w:r>
+        <w:rPr>
+          <w:rFonts w:ascii="Times New Roman" w:hAnsi="Times New Roman" w:cs="Times New Roman"/>
+          <w:b/>
+          <w:sz w:val="38"/>
+        </w:rPr>
+        <w:t>325</w:t>
+      </w:r>
+    </w:p>
+    <w:p>
+      <w:pPr>
+        <w:spacing w:after="0" w:line="240" w:lineRule="auto"/>
+        <w:jc w:val="center"/>
+        <w:rPr>
+          <w:rFonts w:ascii="Times New Roman" w:hAnsi="Times New Roman" w:cs="Times New Roman"/>
+          <w:b/>
+          <w:sz w:val="38"/>
+        </w:rPr>
+      </w:pPr>
+    </w:p>
+    <w:p>
+      <w:pPr>
+        <w:spacing w:after="0" w:line="240" w:lineRule="auto"/>
+        <w:jc w:val="center"/>
+        <w:rPr>
+          <w:rFonts w:ascii="Times New Roman" w:hAnsi="Times New Roman" w:cs="Times New Roman"/>
+          <w:b/>
+          <w:sz w:val="38"/>
+        </w:rPr>
+      </w:pPr>
+      <w:r>
+        <w:rPr>
+          <w:rFonts w:ascii="Times New Roman" w:hAnsi="Times New Roman" w:cs="Times New Roman"/>
+          <w:b/>
+          <w:sz w:val="38"/>
+          <w:u w:val="single"/>
+        </w:rPr>
+        <w:t>Submitted to</w:t>
+      </w:r>
+      <w:r>
+        <w:rPr>
+          <w:rFonts w:ascii="Times New Roman" w:hAnsi="Times New Roman" w:cs="Times New Roman"/>
+          <w:b/>
+          <w:sz w:val="38"/>
+        </w:rPr>
+        <w:t>:</w:t>
+      </w:r>
+    </w:p>
+    <w:p>
+      <w:pPr>
+        <w:spacing w:after="0" w:line="240" w:lineRule="auto"/>
+        <w:jc w:val="center"/>
+        <w:rPr>
+          <w:rFonts w:ascii="Times New Roman" w:hAnsi="Times New Roman" w:cs="Times New Roman"/>
+          <w:b/>
+          <w:sz w:val="38"/>
+        </w:rPr>
+      </w:pPr>
+      <w:r>
+        <w:rPr>
+          <w:rFonts w:ascii="Times New Roman" w:hAnsi="Times New Roman" w:cs="Times New Roman"/>
+          <w:b/>
+          <w:sz w:val="38"/>
+        </w:rPr>
+        <w:t>Richard Philip</w:t>
+      </w:r>
+    </w:p>
+    <w:p>
+      <w:pPr>
+        <w:spacing w:after="0" w:line="240" w:lineRule="auto"/>
+        <w:jc w:val="center"/>
+        <w:rPr>
+          <w:rFonts w:ascii="Times New Roman" w:hAnsi="Times New Roman" w:cs="Times New Roman"/>
+          <w:b/>
+          <w:sz w:val="38"/>
+        </w:rPr>
+      </w:pPr>
+      <w:r>
+        <w:rPr>
+          <w:rFonts w:ascii="Times New Roman" w:hAnsi="Times New Roman" w:cs="Times New Roman"/>
+          <w:b/>
+          <w:sz w:val="38"/>
+        </w:rPr>
+        <w:t xml:space="preserve">Senior </w:t>
+      </w:r>
+      <w:r>
+        <w:rPr>
+          <w:rFonts w:ascii="Times New Roman" w:hAnsi="Times New Roman" w:cs="Times New Roman"/>
+          <w:b/>
+          <w:sz w:val="38"/>
+        </w:rPr>
+        <w:t>Lecturer</w:t>
+      </w:r>
+    </w:p>
+    <w:p>
+      <w:pPr>
+        <w:spacing w:after="0" w:line="240" w:lineRule="auto"/>
+        <w:jc w:val="center"/>
+        <w:rPr>
+          <w:rFonts w:ascii="Times New Roman" w:hAnsi="Times New Roman" w:cs="Times New Roman"/>
+          <w:b/>
+          <w:sz w:val="38"/>
+        </w:rPr>
+      </w:pPr>
+      <w:r>
+        <w:rPr>
+          <w:rFonts w:ascii="Times New Roman" w:hAnsi="Times New Roman" w:cs="Times New Roman"/>
+          <w:b/>
+          <w:sz w:val="38"/>
+        </w:rPr>
+        <w:t xml:space="preserve">Department of </w:t>
+      </w:r>
+      <w:r>
+        <w:rPr>
+          <w:rFonts w:ascii="Times New Roman" w:hAnsi="Times New Roman" w:cs="Times New Roman"/>
+          <w:b/>
+          <w:sz w:val="38"/>
+        </w:rPr>
+        <w:t>CS</w:t>
+      </w:r>
+      <w:r>
+        <w:rPr>
+          <w:rFonts w:ascii="Times New Roman" w:hAnsi="Times New Roman" w:cs="Times New Roman"/>
+          <w:b/>
+          <w:sz w:val="38"/>
+        </w:rPr>
+        <w:t>E</w:t>
+      </w:r>
+    </w:p>
+    <w:p>
+      <w:pPr>
+        <w:spacing w:after="0" w:line="240" w:lineRule="auto"/>
+        <w:jc w:val="center"/>
+        <w:rPr>
+          <w:rFonts w:ascii="Times New Roman" w:hAnsi="Times New Roman" w:cs="Times New Roman"/>
+          <w:b/>
+          <w:sz w:val="38"/>
+        </w:rPr>
+      </w:pPr>
+      <w:r>
+        <w:rPr>
+          <w:rFonts w:ascii="Times New Roman" w:hAnsi="Times New Roman" w:cs="Times New Roman"/>
+          <w:b/>
+          <w:sz w:val="38"/>
+        </w:rPr>
+        <w:t>City University</w:t>
+      </w:r>
+    </w:p>
+    <w:p>
+      <w:pPr>
+        <w:spacing w:after="0" w:line="240" w:lineRule="auto"/>
+        <w:jc w:val="center"/>
+        <w:rPr>
+          <w:rFonts w:ascii="Times New Roman" w:hAnsi="Times New Roman" w:cs="Times New Roman"/>
+          <w:b/>
+          <w:sz w:val="38"/>
+        </w:rPr>
+      </w:pPr>
+      <w:r>
+        <w:rPr>
+          <w:rFonts w:ascii="Times New Roman" w:hAnsi="Times New Roman" w:cs="Times New Roman"/>
+          <w:b/>
+          <w:sz w:val="38"/>
+        </w:rPr>
+        <w:br/>
+      </w:r>
+    </w:p>
+    <w:p>
+      <w:pPr>
+        <w:spacing w:after="0" w:line="240" w:lineRule="auto"/>
+        <w:jc w:val="center"/>
+        <w:rPr>
+          <w:rFonts w:ascii="Times New Roman" w:hAnsi="Times New Roman" w:cs="Times New Roman"/>
+          <w:b/>
+          <w:sz w:val="38"/>
+        </w:rPr>
+      </w:pPr>
+      <w:r>
+        <w:rPr>
+          <w:rFonts w:ascii="Times New Roman" w:hAnsi="Times New Roman" w:cs="Times New Roman"/>
+          <w:b/>
+          <w:sz w:val="38"/>
+          <w:u w:val="single"/>
+        </w:rPr>
+        <w:t>Submitted By</w:t>
+      </w:r>
+      <w:r>
+        <w:rPr>
+          <w:rFonts w:ascii="Times New Roman" w:hAnsi="Times New Roman" w:cs="Times New Roman"/>
+          <w:b/>
+          <w:sz w:val="38"/>
+        </w:rPr>
+        <w:t>:</w:t>
+      </w:r>
+    </w:p>
+    <w:p>
+      <w:pPr>
+        <w:spacing w:after="0" w:line="240" w:lineRule="auto"/>
+        <w:jc w:val="center"/>
+        <w:rPr>
+          <w:rFonts w:ascii="Times New Roman" w:hAnsi="Times New Roman" w:cs="Times New Roman"/>
+          <w:b/>
+          <w:sz w:val="38"/>
+        </w:rPr>
+      </w:pPr>
+      <w:r>
+        <w:rPr>
+          <w:rFonts w:ascii="Times New Roman" w:hAnsi="Times New Roman" w:cs="Times New Roman"/>
+          <w:b/>
+          <w:sz w:val="38"/>
+        </w:rPr>
+        <w:t>Mehedi Hasan Sabuz</w:t>
+      </w:r>
+    </w:p>
+    <w:p>
+      <w:pPr>
+        <w:spacing w:after="0" w:line="240" w:lineRule="auto"/>
+        <w:jc w:val="center"/>
+        <w:rPr>
+          <w:rFonts w:ascii="Times New Roman" w:hAnsi="Times New Roman" w:cs="Times New Roman"/>
+          <w:b/>
+          <w:sz w:val="38"/>
+        </w:rPr>
+      </w:pPr>
+      <w:r>
+        <w:rPr>
+          <w:rFonts w:ascii="Times New Roman" w:hAnsi="Times New Roman" w:cs="Times New Roman"/>
+          <w:b/>
+          <w:sz w:val="38"/>
+        </w:rPr>
+        <w:t>ID:</w:t>
+      </w:r>
+      <w:r>
+        <w:rPr>
+          <w:rFonts w:ascii="Times New Roman" w:hAnsi="Times New Roman" w:cs="Times New Roman"/>
+          <w:b/>
+          <w:sz w:val="38"/>
+        </w:rPr>
+        <w:t xml:space="preserve"> 171442577</w:t>
+      </w:r>
+    </w:p>
+    <w:p>
+      <w:pPr>
+        <w:spacing w:after="0" w:line="240" w:lineRule="auto"/>
+        <w:jc w:val="center"/>
+        <w:rPr>
+          <w:rFonts w:ascii="Times New Roman" w:hAnsi="Times New Roman" w:cs="Times New Roman"/>
+          <w:b/>
+          <w:sz w:val="38"/>
+        </w:rPr>
+      </w:pPr>
+      <w:r>
+        <w:rPr>
+          <w:rFonts w:ascii="Times New Roman" w:hAnsi="Times New Roman" w:cs="Times New Roman"/>
+          <w:b/>
+          <w:sz w:val="38"/>
+        </w:rPr>
+        <w:t>Batch: 44</w:t>
+      </w:r>
+      <w:r>
+        <w:rPr>
+          <w:rFonts w:ascii="Times New Roman" w:hAnsi="Times New Roman" w:cs="Times New Roman"/>
+          <w:b/>
+          <w:sz w:val="38"/>
+          <w:vertAlign w:val="superscript"/>
+        </w:rPr>
+        <w:t>th</w:t>
+      </w:r>
+    </w:p>
+    <w:p>
+      <w:pPr>
+        <w:spacing w:after="0" w:line="240" w:lineRule="auto"/>
+        <w:jc w:val="center"/>
+        <w:rPr>
+          <w:rFonts w:ascii="Times New Roman" w:hAnsi="Times New Roman" w:cs="Times New Roman"/>
+          <w:b/>
+          <w:sz w:val="38"/>
+        </w:rPr>
+      </w:pPr>
+      <w:r>
+        <w:rPr>
+          <w:rFonts w:ascii="Times New Roman" w:hAnsi="Times New Roman" w:cs="Times New Roman"/>
+          <w:b/>
+          <w:sz w:val="38"/>
+        </w:rPr>
+        <w:t>Department of CSE</w:t>
+      </w:r>
+    </w:p>
+    <w:p>
+      <w:pPr>
+        <w:spacing w:after="0" w:line="240" w:lineRule="auto"/>
+        <w:jc w:val="center"/>
+        <w:rPr>
+          <w:rFonts w:ascii="Times New Roman" w:hAnsi="Times New Roman" w:cs="Times New Roman"/>
+          <w:b/>
+          <w:sz w:val="38"/>
+        </w:rPr>
+      </w:pPr>
+      <w:r>
+        <w:rPr>
+          <w:rFonts w:ascii="Times New Roman" w:hAnsi="Times New Roman" w:cs="Times New Roman"/>
+          <w:b/>
+          <w:sz w:val="38"/>
+        </w:rPr>
+        <w:t>City University</w:t>
+      </w:r>
+    </w:p>
+    <w:p>
+      <w:pPr>
+        <w:rPr>
+          <w:rFonts w:ascii="Times New Roman" w:hAnsi="Times New Roman" w:cs="Times New Roman"/>
+          <w:b/>
+          <w:sz w:val="38"/>
+        </w:rPr>
+      </w:pPr>
+      <w:r>
+        <w:rPr>
+          <w:rFonts w:ascii="Times New Roman" w:hAnsi="Times New Roman" w:cs="Times New Roman"/>
+          <w:b/>
+          <w:sz w:val="38"/>
+        </w:rPr>
         <w:br w:type="page"/>
       </w:r>
     </w:p>
-    <w:p>
-      <w:pPr>
-        <w:jc w:val="center"/>
-      </w:pPr>
+    <w:sdt>
+      <w:sdtPr>
+        <w:id w:val="-166783087"/>
+        <w:docPartObj>
+          <w:docPartGallery w:val="Table of Contents"/>
+          <w:docPartUnique/>
+        </w:docPartObj>
+      </w:sdtPr>
+      <w:sdtEndPr>
+        <w:rPr>
+          <w:rFonts w:asciiTheme="minorHAnsi" w:eastAsiaTheme="minorHAnsi" w:hAnsiTheme="minorHAnsi" w:cstheme="minorBidi"/>
+          <w:b/>
+          <w:bCs/>
+          <w:noProof/>
+          <w:color w:val="auto"/>
+          <w:sz w:val="22"/>
+          <w:szCs w:val="22"/>
+        </w:rPr>
+      </w:sdtEndPr>
+      <w:sdtContent>
+        <w:p>
+          <w:pPr>
+            <w:pStyle w:val="TOCHeading"/>
+          </w:pPr>
+          <w:r>
+            <w:t>Contents</w:t>
+          </w:r>
+        </w:p>
+        <w:p>
+          <w:pPr>
+            <w:pStyle w:val="TOC1"/>
+            <w:tabs>
+              <w:tab w:val="left" w:pos="440"/>
+              <w:tab w:val="right" w:leader="dot" w:pos="9350"/>
+            </w:tabs>
+            <w:rPr>
+              <w:noProof/>
+            </w:rPr>
+          </w:pPr>
+          <w:r>
+            <w:fldChar w:fldCharType="begin"/>
+          </w:r>
+          <w:r>
+            <w:instrText xml:space="preserve"> TOC \o "1-3" \h \z \u </w:instrText>
+          </w:r>
+          <w:r>
+            <w:fldChar w:fldCharType="separate"/>
+          </w:r>
+          <w:hyperlink w:anchor="_Toc13434455" w:history="1">
+            <w:r>
+              <w:rPr>
+                <w:rStyle w:val="Hyperlink"/>
+                <w:noProof/>
+              </w:rPr>
+              <w:t>1.</w:t>
+            </w:r>
+            <w:r>
+              <w:rPr>
+                <w:noProof/>
+              </w:rPr>
+              <w:tab/>
+            </w:r>
+            <w:r>
+              <w:rPr>
+                <w:rStyle w:val="Hyperlink"/>
+                <w:noProof/>
+              </w:rPr>
+              <w:t>ATM Activity Diagram</w:t>
+            </w:r>
+            <w:r>
+              <w:rPr>
+                <w:noProof/>
+                <w:webHidden/>
+              </w:rPr>
+              <w:tab/>
+            </w:r>
+            <w:r>
+              <w:rPr>
+                <w:noProof/>
+                <w:webHidden/>
+              </w:rPr>
+              <w:fldChar w:fldCharType="begin"/>
+            </w:r>
+            <w:r>
+              <w:rPr>
+                <w:noProof/>
+                <w:webHidden/>
+              </w:rPr>
+              <w:instrText xml:space="preserve"> PAGEREF _Toc13434455 \h </w:instrText>
+            </w:r>
+            <w:r>
+              <w:rPr>
+                <w:noProof/>
+                <w:webHidden/>
+              </w:rPr>
+            </w:r>
+            <w:r>
+              <w:rPr>
+                <w:noProof/>
+                <w:webHidden/>
+              </w:rPr>
+              <w:fldChar w:fldCharType="separate"/>
+            </w:r>
+            <w:r>
+              <w:rPr>
+                <w:noProof/>
+                <w:webHidden/>
+              </w:rPr>
+              <w:t>3</w:t>
+            </w:r>
+            <w:r>
+              <w:rPr>
+                <w:noProof/>
+                <w:webHidden/>
+              </w:rPr>
+              <w:fldChar w:fldCharType="end"/>
+            </w:r>
+          </w:hyperlink>
+        </w:p>
+        <w:p>
+          <w:pPr>
+            <w:pStyle w:val="TOC2"/>
+            <w:tabs>
+              <w:tab w:val="right" w:leader="dot" w:pos="9350"/>
+            </w:tabs>
+            <w:rPr>
+              <w:noProof/>
+            </w:rPr>
+          </w:pPr>
+          <w:hyperlink w:anchor="_Toc13434456" w:history="1">
+            <w:r>
+              <w:rPr>
+                <w:rStyle w:val="Hyperlink"/>
+                <w:noProof/>
+              </w:rPr>
+              <w:t>1.1 ATM Activity Diagram Description</w:t>
+            </w:r>
+            <w:r>
+              <w:rPr>
+                <w:noProof/>
+                <w:webHidden/>
+              </w:rPr>
+              <w:tab/>
+            </w:r>
+            <w:r>
+              <w:rPr>
+                <w:noProof/>
+                <w:webHidden/>
+              </w:rPr>
+              <w:fldChar w:fldCharType="begin"/>
+            </w:r>
+            <w:r>
+              <w:rPr>
+                <w:noProof/>
+                <w:webHidden/>
+              </w:rPr>
+              <w:instrText xml:space="preserve"> PAGEREF _Toc13434456 \h </w:instrText>
+            </w:r>
+            <w:r>
+              <w:rPr>
+                <w:noProof/>
+                <w:webHidden/>
+              </w:rPr>
+            </w:r>
+            <w:r>
+              <w:rPr>
+                <w:noProof/>
+                <w:webHidden/>
+              </w:rPr>
+              <w:fldChar w:fldCharType="separate"/>
+            </w:r>
+            <w:r>
+              <w:rPr>
+                <w:noProof/>
+                <w:webHidden/>
+              </w:rPr>
+              <w:t>4</w:t>
+            </w:r>
+            <w:r>
+              <w:rPr>
+                <w:noProof/>
+                <w:webHidden/>
+              </w:rPr>
+              <w:fldChar w:fldCharType="end"/>
+            </w:r>
+          </w:hyperlink>
+        </w:p>
+        <w:p>
+          <w:pPr>
+            <w:pStyle w:val="TOC1"/>
+            <w:tabs>
+              <w:tab w:val="left" w:pos="440"/>
+              <w:tab w:val="right" w:leader="dot" w:pos="9350"/>
+            </w:tabs>
+            <w:rPr>
+              <w:noProof/>
+            </w:rPr>
+          </w:pPr>
+          <w:hyperlink w:anchor="_Toc13434457" w:history="1">
+            <w:r>
+              <w:rPr>
+                <w:rStyle w:val="Hyperlink"/>
+                <w:noProof/>
+              </w:rPr>
+              <w:t>2.</w:t>
+            </w:r>
+            <w:r>
+              <w:rPr>
+                <w:noProof/>
+              </w:rPr>
+              <w:tab/>
+            </w:r>
+            <w:r>
+              <w:rPr>
+                <w:rStyle w:val="Hyperlink"/>
+                <w:noProof/>
+              </w:rPr>
+              <w:t>Sequence Diagram</w:t>
+            </w:r>
+            <w:r>
+              <w:rPr>
+                <w:noProof/>
+                <w:webHidden/>
+              </w:rPr>
+              <w:tab/>
+            </w:r>
+            <w:r>
+              <w:rPr>
+                <w:noProof/>
+                <w:webHidden/>
+              </w:rPr>
+              <w:fldChar w:fldCharType="begin"/>
+            </w:r>
+            <w:r>
+              <w:rPr>
+                <w:noProof/>
+                <w:webHidden/>
+              </w:rPr>
+              <w:instrText xml:space="preserve"> PAGEREF _Toc13434457 \h </w:instrText>
+            </w:r>
+            <w:r>
+              <w:rPr>
+                <w:noProof/>
+                <w:webHidden/>
+              </w:rPr>
+            </w:r>
+            <w:r>
+              <w:rPr>
+                <w:noProof/>
+                <w:webHidden/>
+              </w:rPr>
+              <w:fldChar w:fldCharType="separate"/>
+            </w:r>
+            <w:r>
+              <w:rPr>
+                <w:noProof/>
+                <w:webHidden/>
+              </w:rPr>
+              <w:t>4</w:t>
+            </w:r>
+            <w:r>
+              <w:rPr>
+                <w:noProof/>
+                <w:webHidden/>
+              </w:rPr>
+              <w:fldChar w:fldCharType="end"/>
+            </w:r>
+          </w:hyperlink>
+        </w:p>
+        <w:p>
+          <w:r>
+            <w:rPr>
+              <w:b/>
+              <w:bCs/>
+              <w:noProof/>
+            </w:rPr>
+            <w:fldChar w:fldCharType="end"/>
+          </w:r>
+        </w:p>
+      </w:sdtContent>
+    </w:sdt>
+    <w:p>
+      <w:pPr>
+        <w:spacing w:after="0" w:line="240" w:lineRule="auto"/>
+        <w:rPr>
+          <w:rFonts w:ascii="Times New Roman" w:hAnsi="Times New Roman" w:cs="Times New Roman"/>
+          <w:b/>
+          <w:sz w:val="38"/>
+        </w:rPr>
+      </w:pPr>
+      <w:r>
+        <w:br w:type="page"/>
+      </w:r>
+    </w:p>
+    <w:p>
+      <w:pPr>
+        <w:pStyle w:val="Heading1"/>
+        <w:numPr>
+          <w:ilvl w:val="0"/>
+          <w:numId w:val="4"/>
+        </w:numPr>
+      </w:pPr>
+      <w:bookmarkStart w:id="1" w:name="_Toc13434455"/>
       <w:r>
         <w:lastRenderedPageBreak/>
         <w:t>ATM Activity Diagram</w:t>
       </w:r>
+      <w:bookmarkEnd w:id="1"/>
     </w:p>
     <w:p>
       <w:r>
@@ -39,9 +828,9 @@
             <o:lock v:ext="edit" aspectratio="t"/>
           </v:shapetype>
           <v:shape id="_x0000_i1025" type="#_x0000_t75" style="width:468pt;height:587.25pt" o:ole="">
-            <v:imagedata r:id="rId5" o:title=""/>
+            <v:imagedata r:id="rId7" o:title=""/>
           </v:shape>
-          <o:OLEObject Type="Embed" ProgID="Visio.Drawing.15" ShapeID="_x0000_i1025" DrawAspect="Content" ObjectID="_1622575805" r:id="rId6"/>
+          <o:OLEObject Type="Embed" ProgID="Visio.Drawing.15" ShapeID="_x0000_i1025" DrawAspect="Content" ObjectID="_1624047294" r:id="rId8"/>
         </w:object>
       </w:r>
     </w:p>
@@ -52,23 +841,18 @@
     </w:p>
     <w:p>
       <w:pPr>
-        <w:jc w:val="center"/>
-        <w:rPr>
-          <w:b/>
-          <w:u w:val="single"/>
-        </w:rPr>
-      </w:pPr>
-      <w:r>
-        <w:rPr>
-          <w:b/>
-          <w:sz w:val="24"/>
-          <w:u w:val="single"/>
-        </w:rPr>
+        <w:pStyle w:val="Heading2"/>
+      </w:pPr>
+      <w:bookmarkStart w:id="2" w:name="_Toc13434456"/>
+      <w:r>
         <w:lastRenderedPageBreak/>
+        <w:t xml:space="preserve">1.1 </w:t>
+      </w:r>
+      <w:r>
         <w:t>ATM Activity Diagram Description</w:t>
       </w:r>
-    </w:p>
-    <w:p/>
+      <w:bookmarkEnd w:id="2"/>
+    </w:p>
     <w:p>
       <w:r>
         <w:t>The Entire Activity</w:t>
@@ -211,12 +995,36 @@
         <w:t>Insert Cash Amount and Pin:</w:t>
       </w:r>
       <w:r>
-        <w:t xml:space="preserve"> This activity verifies the amount of the money the user is requesting to cash out along</w:t>
-      </w:r>
-      <w:bookmarkStart w:id="0" w:name="_GoBack"/>
-      <w:bookmarkEnd w:id="0"/>
-      <w:r>
-        <w:t xml:space="preserve"> with pin code.</w:t>
+        <w:t xml:space="preserve"> This activity verifies the amount of the money the user is requesting to cash out along with pin code.</w:t>
+      </w:r>
+    </w:p>
+    <w:p>
+      <w:pPr>
+        <w:ind w:left="720"/>
+      </w:pPr>
+    </w:p>
+    <w:p>
+      <w:pPr>
+        <w:pStyle w:val="Heading1"/>
+        <w:numPr>
+          <w:ilvl w:val="0"/>
+          <w:numId w:val="1"/>
+        </w:numPr>
+      </w:pPr>
+      <w:bookmarkStart w:id="3" w:name="_Toc13434457"/>
+      <w:r>
+        <w:t>Sequence Diagram</w:t>
+      </w:r>
+      <w:bookmarkEnd w:id="3"/>
+    </w:p>
+    <w:p>
+      <w:r>
+        <w:object w:dxaOrig="14746" w:dyaOrig="8206">
+          <v:shape id="_x0000_i1026" type="#_x0000_t75" style="width:467.25pt;height:260.25pt" o:ole="">
+            <v:imagedata r:id="rId9" o:title=""/>
+          </v:shape>
+          <o:OLEObject Type="Embed" ProgID="Visio.Drawing.15" ShapeID="_x0000_i1026" DrawAspect="Content" ObjectID="_1624047295" r:id="rId10"/>
+        </w:object>
       </w:r>
     </w:p>
     <w:sectPr>
@@ -232,6 +1040,95 @@
 <file path=word/numbering.xml><?xml version="1.0" encoding="utf-8"?>
 <w:numbering xmlns:wpc="http://schemas.microsoft.com/office/word/2010/wordprocessingCanvas" xmlns:mc="http://schemas.openxmlformats.org/markup-compatibility/2006" xmlns:o="urn:schemas-microsoft-com:office:office" xmlns:r="http://schemas.openxmlformats.org/officeDocument/2006/relationships" xmlns:m="http://schemas.openxmlformats.org/officeDocument/2006/math" xmlns:v="urn:schemas-microsoft-com:vml" xmlns:wp14="http://schemas.microsoft.com/office/word/2010/wordprocessingDrawing" xmlns:wp="http://schemas.openxmlformats.org/drawingml/2006/wordprocessingDrawing" xmlns:w10="urn:schemas-microsoft-com:office:word" xmlns:w="http://schemas.openxmlformats.org/wordprocessingml/2006/main" xmlns:w14="http://schemas.microsoft.com/office/word/2010/wordml" xmlns:w15="http://schemas.microsoft.com/office/word/2012/wordml" xmlns:wpg="http://schemas.microsoft.com/office/word/2010/wordprocessingGroup" xmlns:wpi="http://schemas.microsoft.com/office/word/2010/wordprocessingInk" xmlns:wne="http://schemas.microsoft.com/office/word/2006/wordml" xmlns:wps="http://schemas.microsoft.com/office/word/2010/wordprocessingShape" mc:Ignorable="w14 w15 wp14">
   <w:abstractNum w:abstractNumId="0">
+    <w:nsid w:val="2FF21DE6"/>
+    <w:multiLevelType w:val="hybridMultilevel"/>
+    <w:tmpl w:val="2D4C0F6E"/>
+    <w:lvl w:ilvl="0" w:tplc="0409000F">
+      <w:start w:val="1"/>
+      <w:numFmt w:val="decimal"/>
+      <w:lvlText w:val="%1."/>
+      <w:lvlJc w:val="left"/>
+      <w:pPr>
+        <w:ind w:left="720" w:hanging="360"/>
+      </w:pPr>
+      <w:rPr>
+        <w:rFonts w:hint="default"/>
+      </w:rPr>
+    </w:lvl>
+    <w:lvl w:ilvl="1" w:tplc="04090019" w:tentative="1">
+      <w:start w:val="1"/>
+      <w:numFmt w:val="lowerLetter"/>
+      <w:lvlText w:val="%2."/>
+      <w:lvlJc w:val="left"/>
+      <w:pPr>
+        <w:ind w:left="1440" w:hanging="360"/>
+      </w:pPr>
+    </w:lvl>
+    <w:lvl w:ilvl="2" w:tplc="0409001B" w:tentative="1">
+      <w:start w:val="1"/>
+      <w:numFmt w:val="lowerRoman"/>
+      <w:lvlText w:val="%3."/>
+      <w:lvlJc w:val="right"/>
+      <w:pPr>
+        <w:ind w:left="2160" w:hanging="180"/>
+      </w:pPr>
+    </w:lvl>
+    <w:lvl w:ilvl="3" w:tplc="0409000F" w:tentative="1">
+      <w:start w:val="1"/>
+      <w:numFmt w:val="decimal"/>
+      <w:lvlText w:val="%4."/>
+      <w:lvlJc w:val="left"/>
+      <w:pPr>
+        <w:ind w:left="2880" w:hanging="360"/>
+      </w:pPr>
+    </w:lvl>
+    <w:lvl w:ilvl="4" w:tplc="04090019" w:tentative="1">
+      <w:start w:val="1"/>
+      <w:numFmt w:val="lowerLetter"/>
+      <w:lvlText w:val="%5."/>
+      <w:lvlJc w:val="left"/>
+      <w:pPr>
+        <w:ind w:left="3600" w:hanging="360"/>
+      </w:pPr>
+    </w:lvl>
+    <w:lvl w:ilvl="5" w:tplc="0409001B" w:tentative="1">
+      <w:start w:val="1"/>
+      <w:numFmt w:val="lowerRoman"/>
+      <w:lvlText w:val="%6."/>
+      <w:lvlJc w:val="right"/>
+      <w:pPr>
+        <w:ind w:left="4320" w:hanging="180"/>
+      </w:pPr>
+    </w:lvl>
+    <w:lvl w:ilvl="6" w:tplc="0409000F" w:tentative="1">
+      <w:start w:val="1"/>
+      <w:numFmt w:val="decimal"/>
+      <w:lvlText w:val="%7."/>
+      <w:lvlJc w:val="left"/>
+      <w:pPr>
+        <w:ind w:left="5040" w:hanging="360"/>
+      </w:pPr>
+    </w:lvl>
+    <w:lvl w:ilvl="7" w:tplc="04090019" w:tentative="1">
+      <w:start w:val="1"/>
+      <w:numFmt w:val="lowerLetter"/>
+      <w:lvlText w:val="%8."/>
+      <w:lvlJc w:val="left"/>
+      <w:pPr>
+        <w:ind w:left="5760" w:hanging="360"/>
+      </w:pPr>
+    </w:lvl>
+    <w:lvl w:ilvl="8" w:tplc="0409001B" w:tentative="1">
+      <w:start w:val="1"/>
+      <w:numFmt w:val="lowerRoman"/>
+      <w:lvlText w:val="%9."/>
+      <w:lvlJc w:val="right"/>
+      <w:pPr>
+        <w:ind w:left="6480" w:hanging="180"/>
+      </w:pPr>
+    </w:lvl>
+  </w:abstractNum>
+  <w:abstractNum w:abstractNumId="1">
     <w:nsid w:val="3AF623D1"/>
     <w:multiLevelType w:val="hybridMultilevel"/>
     <w:tmpl w:val="D2C20820"/>
@@ -320,7 +1217,96 @@
       </w:pPr>
     </w:lvl>
   </w:abstractNum>
-  <w:abstractNum w:abstractNumId="1">
+  <w:abstractNum w:abstractNumId="2">
+    <w:nsid w:val="40176582"/>
+    <w:multiLevelType w:val="hybridMultilevel"/>
+    <w:tmpl w:val="AFFA74F4"/>
+    <w:lvl w:ilvl="0" w:tplc="0409000F">
+      <w:start w:val="1"/>
+      <w:numFmt w:val="decimal"/>
+      <w:lvlText w:val="%1."/>
+      <w:lvlJc w:val="left"/>
+      <w:pPr>
+        <w:ind w:left="720" w:hanging="360"/>
+      </w:pPr>
+      <w:rPr>
+        <w:rFonts w:hint="default"/>
+      </w:rPr>
+    </w:lvl>
+    <w:lvl w:ilvl="1" w:tplc="04090019" w:tentative="1">
+      <w:start w:val="1"/>
+      <w:numFmt w:val="lowerLetter"/>
+      <w:lvlText w:val="%2."/>
+      <w:lvlJc w:val="left"/>
+      <w:pPr>
+        <w:ind w:left="1440" w:hanging="360"/>
+      </w:pPr>
+    </w:lvl>
+    <w:lvl w:ilvl="2" w:tplc="0409001B" w:tentative="1">
+      <w:start w:val="1"/>
+      <w:numFmt w:val="lowerRoman"/>
+      <w:lvlText w:val="%3."/>
+      <w:lvlJc w:val="right"/>
+      <w:pPr>
+        <w:ind w:left="2160" w:hanging="180"/>
+      </w:pPr>
+    </w:lvl>
+    <w:lvl w:ilvl="3" w:tplc="0409000F" w:tentative="1">
+      <w:start w:val="1"/>
+      <w:numFmt w:val="decimal"/>
+      <w:lvlText w:val="%4."/>
+      <w:lvlJc w:val="left"/>
+      <w:pPr>
+        <w:ind w:left="2880" w:hanging="360"/>
+      </w:pPr>
+    </w:lvl>
+    <w:lvl w:ilvl="4" w:tplc="04090019" w:tentative="1">
+      <w:start w:val="1"/>
+      <w:numFmt w:val="lowerLetter"/>
+      <w:lvlText w:val="%5."/>
+      <w:lvlJc w:val="left"/>
+      <w:pPr>
+        <w:ind w:left="3600" w:hanging="360"/>
+      </w:pPr>
+    </w:lvl>
+    <w:lvl w:ilvl="5" w:tplc="0409001B" w:tentative="1">
+      <w:start w:val="1"/>
+      <w:numFmt w:val="lowerRoman"/>
+      <w:lvlText w:val="%6."/>
+      <w:lvlJc w:val="right"/>
+      <w:pPr>
+        <w:ind w:left="4320" w:hanging="180"/>
+      </w:pPr>
+    </w:lvl>
+    <w:lvl w:ilvl="6" w:tplc="0409000F" w:tentative="1">
+      <w:start w:val="1"/>
+      <w:numFmt w:val="decimal"/>
+      <w:lvlText w:val="%7."/>
+      <w:lvlJc w:val="left"/>
+      <w:pPr>
+        <w:ind w:left="5040" w:hanging="360"/>
+      </w:pPr>
+    </w:lvl>
+    <w:lvl w:ilvl="7" w:tplc="04090019" w:tentative="1">
+      <w:start w:val="1"/>
+      <w:numFmt w:val="lowerLetter"/>
+      <w:lvlText w:val="%8."/>
+      <w:lvlJc w:val="left"/>
+      <w:pPr>
+        <w:ind w:left="5760" w:hanging="360"/>
+      </w:pPr>
+    </w:lvl>
+    <w:lvl w:ilvl="8" w:tplc="0409001B" w:tentative="1">
+      <w:start w:val="1"/>
+      <w:numFmt w:val="lowerRoman"/>
+      <w:lvlText w:val="%9."/>
+      <w:lvlJc w:val="right"/>
+      <w:pPr>
+        <w:ind w:left="6480" w:hanging="180"/>
+      </w:pPr>
+    </w:lvl>
+  </w:abstractNum>
+  <w:abstractNum w:abstractNumId="3">
     <w:nsid w:val="6AEE72BD"/>
     <w:multiLevelType w:val="hybridMultilevel"/>
     <w:tmpl w:val="3D567634"/>
@@ -410,10 +1396,16 @@
     </w:lvl>
   </w:abstractNum>
   <w:num w:numId="1">
+    <w:abstractNumId w:val="3"/>
+  </w:num>
+  <w:num w:numId="2">
     <w:abstractNumId w:val="1"/>
   </w:num>
-  <w:num w:numId="2">
+  <w:num w:numId="3">
     <w:abstractNumId w:val="0"/>
+  </w:num>
+  <w:num w:numId="4">
+    <w:abstractNumId w:val="2"/>
   </w:num>
 </w:numbering>
 </file>
@@ -812,6 +1804,49 @@
     <w:name w:val="Normal"/>
     <w:qFormat/>
   </w:style>
+  <w:style w:type="paragraph" w:styleId="Heading1">
+    <w:name w:val="heading 1"/>
+    <w:basedOn w:val="Normal"/>
+    <w:next w:val="Normal"/>
+    <w:link w:val="Heading1Char"/>
+    <w:uiPriority w:val="9"/>
+    <w:qFormat/>
+    <w:rsid w:val="000B3987"/>
+    <w:pPr>
+      <w:keepNext/>
+      <w:keepLines/>
+      <w:spacing w:before="240" w:after="0"/>
+      <w:outlineLvl w:val="0"/>
+    </w:pPr>
+    <w:rPr>
+      <w:rFonts w:asciiTheme="majorHAnsi" w:eastAsiaTheme="majorEastAsia" w:hAnsiTheme="majorHAnsi" w:cstheme="majorBidi"/>
+      <w:color w:val="2E74B5" w:themeColor="accent1" w:themeShade="BF"/>
+      <w:sz w:val="32"/>
+      <w:szCs w:val="32"/>
+    </w:rPr>
+  </w:style>
+  <w:style w:type="paragraph" w:styleId="Heading2">
+    <w:name w:val="heading 2"/>
+    <w:basedOn w:val="Normal"/>
+    <w:next w:val="Normal"/>
+    <w:link w:val="Heading2Char"/>
+    <w:uiPriority w:val="9"/>
+    <w:unhideWhenUsed/>
+    <w:qFormat/>
+    <w:rsid w:val="009D34CB"/>
+    <w:pPr>
+      <w:keepNext/>
+      <w:keepLines/>
+      <w:spacing w:before="40" w:after="0"/>
+      <w:outlineLvl w:val="1"/>
+    </w:pPr>
+    <w:rPr>
+      <w:rFonts w:asciiTheme="majorHAnsi" w:eastAsiaTheme="majorEastAsia" w:hAnsiTheme="majorHAnsi" w:cstheme="majorBidi"/>
+      <w:color w:val="2E74B5" w:themeColor="accent1" w:themeShade="BF"/>
+      <w:sz w:val="26"/>
+      <w:szCs w:val="26"/>
+    </w:rPr>
+  </w:style>
   <w:style w:type="character" w:default="1" w:styleId="DefaultParagraphFont">
     <w:name w:val="Default Paragraph Font"/>
     <w:uiPriority w:val="1"/>
@@ -849,6 +1884,80 @@
       <w:ind w:left="720"/>
       <w:contextualSpacing/>
     </w:pPr>
+  </w:style>
+  <w:style w:type="character" w:customStyle="1" w:styleId="Heading1Char">
+    <w:name w:val="Heading 1 Char"/>
+    <w:basedOn w:val="DefaultParagraphFont"/>
+    <w:link w:val="Heading1"/>
+    <w:uiPriority w:val="9"/>
+    <w:rsid w:val="000B3987"/>
+    <w:rPr>
+      <w:rFonts w:asciiTheme="majorHAnsi" w:eastAsiaTheme="majorEastAsia" w:hAnsiTheme="majorHAnsi" w:cstheme="majorBidi"/>
+      <w:color w:val="2E74B5" w:themeColor="accent1" w:themeShade="BF"/>
+      <w:sz w:val="32"/>
+      <w:szCs w:val="32"/>
+    </w:rPr>
+  </w:style>
+  <w:style w:type="paragraph" w:styleId="TOCHeading">
+    <w:name w:val="TOC Heading"/>
+    <w:basedOn w:val="Heading1"/>
+    <w:next w:val="Normal"/>
+    <w:uiPriority w:val="39"/>
+    <w:unhideWhenUsed/>
+    <w:qFormat/>
+    <w:rsid w:val="000B3987"/>
+    <w:pPr>
+      <w:outlineLvl w:val="9"/>
+    </w:pPr>
+  </w:style>
+  <w:style w:type="character" w:customStyle="1" w:styleId="Heading2Char">
+    <w:name w:val="Heading 2 Char"/>
+    <w:basedOn w:val="DefaultParagraphFont"/>
+    <w:link w:val="Heading2"/>
+    <w:uiPriority w:val="9"/>
+    <w:rsid w:val="009D34CB"/>
+    <w:rPr>
+      <w:rFonts w:asciiTheme="majorHAnsi" w:eastAsiaTheme="majorEastAsia" w:hAnsiTheme="majorHAnsi" w:cstheme="majorBidi"/>
+      <w:color w:val="2E74B5" w:themeColor="accent1" w:themeShade="BF"/>
+      <w:sz w:val="26"/>
+      <w:szCs w:val="26"/>
+    </w:rPr>
+  </w:style>
+  <w:style w:type="paragraph" w:styleId="TOC1">
+    <w:name w:val="toc 1"/>
+    <w:basedOn w:val="Normal"/>
+    <w:next w:val="Normal"/>
+    <w:autoRedefine/>
+    <w:uiPriority w:val="39"/>
+    <w:unhideWhenUsed/>
+    <w:rsid w:val="00DA7483"/>
+    <w:pPr>
+      <w:spacing w:after="100"/>
+    </w:pPr>
+  </w:style>
+  <w:style w:type="paragraph" w:styleId="TOC2">
+    <w:name w:val="toc 2"/>
+    <w:basedOn w:val="Normal"/>
+    <w:next w:val="Normal"/>
+    <w:autoRedefine/>
+    <w:uiPriority w:val="39"/>
+    <w:unhideWhenUsed/>
+    <w:rsid w:val="00DA7483"/>
+    <w:pPr>
+      <w:spacing w:after="100"/>
+      <w:ind w:left="220"/>
+    </w:pPr>
+  </w:style>
+  <w:style w:type="character" w:styleId="Hyperlink">
+    <w:name w:val="Hyperlink"/>
+    <w:basedOn w:val="DefaultParagraphFont"/>
+    <w:uiPriority w:val="99"/>
+    <w:unhideWhenUsed/>
+    <w:rsid w:val="00DA7483"/>
+    <w:rPr>
+      <w:color w:val="0563C1" w:themeColor="hyperlink"/>
+      <w:u w:val="single"/>
+    </w:rPr>
   </w:style>
 </w:styles>
 </file>
@@ -1112,4 +2221,16 @@
     </a:ext>
   </a:extLst>
 </a:theme>
+</file>
+
+<file path=customXml/item1.xml><?xml version="1.0" encoding="utf-8"?>
+<b:Sources xmlns:b="http://schemas.openxmlformats.org/officeDocument/2006/bibliography" xmlns="http://schemas.openxmlformats.org/officeDocument/2006/bibliography" SelectedStyle="\APASixthEditionOfficeOnline.xsl" StyleName="APA" Version="6"/>
+</file>
+
+<file path=customXml/itemProps1.xml><?xml version="1.0" encoding="utf-8"?>
+<ds:datastoreItem xmlns:ds="http://schemas.openxmlformats.org/officeDocument/2006/customXml" ds:itemID="{E15EB28D-4C95-4CE9-A176-73DE0FA573C8}">
+  <ds:schemaRefs>
+    <ds:schemaRef ds:uri="http://schemas.openxmlformats.org/officeDocument/2006/bibliography"/>
+  </ds:schemaRefs>
+</ds:datastoreItem>
 </file>
</xml_diff>